<commit_message>
Atualização das telas na documentação
</commit_message>
<xml_diff>
--- a/AC.Documentação/BA/Documentação/Analise de negócio.docx
+++ b/AC.Documentação/BA/Documentação/Analise de negócio.docx
@@ -1814,31 +1814,7 @@
             <w:sz w:val="24"/>
             <w:szCs w:val="24"/>
           </w:rPr>
-          <w:t>Clique aq</w:t>
-        </w:r>
-        <w:r>
-          <w:rPr>
-            <w:rStyle w:val="Hyperlink"/>
-            <w:b/>
-            <w:bCs/>
-            <w:i/>
-            <w:iCs/>
-            <w:sz w:val="24"/>
-            <w:szCs w:val="24"/>
-          </w:rPr>
-          <w:t>u</w:t>
-        </w:r>
-        <w:r>
-          <w:rPr>
-            <w:rStyle w:val="Hyperlink"/>
-            <w:b/>
-            <w:bCs/>
-            <w:i/>
-            <w:iCs/>
-            <w:sz w:val="24"/>
-            <w:szCs w:val="24"/>
-          </w:rPr>
-          <w:t>i</w:t>
+          <w:t>Clique aqui</w:t>
         </w:r>
       </w:hyperlink>
       <w:r>
@@ -2075,7 +2051,18 @@
           <w:sz w:val="24"/>
           <w:szCs w:val="24"/>
         </w:rPr>
-        <w:instrText>HYPERLINK "Documentação/Tela%20-%20Lanche.docx"</w:instrText>
+        <w:instrText>HYPERLINK "Tela%20-%20Lanche.docx"</w:instrText>
+      </w:r>
+      <w:r>
+        <w:rPr>
+          <w:b/>
+          <w:bCs/>
+          <w:i/>
+          <w:iCs/>
+          <w:color w:val="4472C4" w:themeColor="accent1"/>
+          <w:sz w:val="24"/>
+          <w:szCs w:val="24"/>
+        </w:rPr>
       </w:r>
       <w:r>
         <w:rPr>
@@ -2099,7 +2086,31 @@
           <w:sz w:val="24"/>
           <w:szCs w:val="24"/>
         </w:rPr>
-        <w:t>Clique aqui</w:t>
+        <w:t xml:space="preserve">Clique </w:t>
+      </w:r>
+      <w:r>
+        <w:rPr>
+          <w:rStyle w:val="Hyperlink"/>
+          <w:b/>
+          <w:bCs/>
+          <w:i/>
+          <w:iCs/>
+          <w:sz w:val="24"/>
+          <w:szCs w:val="24"/>
+        </w:rPr>
+        <w:t>a</w:t>
+      </w:r>
+      <w:r>
+        <w:rPr>
+          <w:rStyle w:val="Hyperlink"/>
+          <w:b/>
+          <w:bCs/>
+          <w:i/>
+          <w:iCs/>
+          <w:sz w:val="24"/>
+          <w:szCs w:val="24"/>
+        </w:rPr>
+        <w:t>qui</w:t>
       </w:r>
     </w:p>
     <w:p>
@@ -2235,28 +2246,6 @@
         </w:rPr>
         <w:t>Esta página permitirá ao administrador visualizar por página os cardápios cadastrados, visualizar cardápios utilizando os filtros por nome do cardápio e período de data, editar algum cardápio já existente, excluir algum cardápio já existente e criar um novo cardápio.</w:t>
       </w:r>
-    </w:p>
-    <w:p>
-      <w:pPr>
-        <w:ind w:firstLine="708"/>
-        <w:jc w:val="both"/>
-        <w:rPr>
-          <w:color w:val="auto"/>
-          <w:sz w:val="20"/>
-          <w:szCs w:val="20"/>
-        </w:rPr>
-      </w:pPr>
-    </w:p>
-    <w:p>
-      <w:pPr>
-        <w:ind w:firstLine="708"/>
-        <w:jc w:val="both"/>
-        <w:rPr>
-          <w:color w:val="auto"/>
-          <w:sz w:val="20"/>
-          <w:szCs w:val="20"/>
-        </w:rPr>
-      </w:pPr>
     </w:p>
     <w:p>
       <w:pPr>
@@ -2296,8 +2285,10 @@
         <w:r>
           <w:rPr>
             <w:rStyle w:val="Hyperlink"/>
+            <w:sz w:val="20"/>
+            <w:szCs w:val="20"/>
           </w:rPr>
-          <w:t>https://www.figma.com/proto/sIOjm3aGrKYtEi7BEvOidc/Untitled?node-id=62%3A328&amp;scaling=scale-down&amp;page-id=0%3A1&amp;starting-point-node-id=1%3A2</w:t>
+          <w:t>https://www.figma.com/proto/sIOjm3aGrKYtEi7BEvOidc/Untitled?node-id=145%3A263&amp;scaling=scale-down&amp;page-id=0%3A1&amp;starting-point-node-id=1%3A2</w:t>
         </w:r>
       </w:hyperlink>
     </w:p>
@@ -2307,7 +2298,6 @@
           <w:rStyle w:val="Hyperlink"/>
           <w:sz w:val="20"/>
           <w:szCs w:val="20"/>
-          <w:u w:val="none"/>
         </w:rPr>
       </w:pPr>
       <w:r>
@@ -2332,7 +2322,7 @@
           <w:sz w:val="24"/>
           <w:szCs w:val="24"/>
         </w:rPr>
-        <w:t xml:space="preserve">: </w:t>
+        <w:t>:</w:t>
       </w:r>
       <w:r>
         <w:rPr>
@@ -2356,7 +2346,18 @@
           <w:sz w:val="24"/>
           <w:szCs w:val="24"/>
         </w:rPr>
-        <w:instrText>HYPERLINK "Documentação/Tela%20-%20Cardápio.docx"</w:instrText>
+        <w:instrText xml:space="preserve"> HYPERLINK "Tela%20-%20Cardápio.docx" </w:instrText>
+      </w:r>
+      <w:r>
+        <w:rPr>
+          <w:b/>
+          <w:bCs/>
+          <w:i/>
+          <w:iCs/>
+          <w:color w:val="4472C4" w:themeColor="accent1"/>
+          <w:sz w:val="24"/>
+          <w:szCs w:val="24"/>
+        </w:rPr>
       </w:r>
       <w:r>
         <w:rPr>
@@ -2380,7 +2381,43 @@
           <w:sz w:val="24"/>
           <w:szCs w:val="24"/>
         </w:rPr>
-        <w:t>Clique aqui</w:t>
+        <w:t xml:space="preserve"> Clique a</w:t>
+      </w:r>
+      <w:r>
+        <w:rPr>
+          <w:rStyle w:val="Hyperlink"/>
+          <w:b/>
+          <w:bCs/>
+          <w:i/>
+          <w:iCs/>
+          <w:sz w:val="24"/>
+          <w:szCs w:val="24"/>
+        </w:rPr>
+        <w:t>q</w:t>
+      </w:r>
+      <w:r>
+        <w:rPr>
+          <w:rStyle w:val="Hyperlink"/>
+          <w:b/>
+          <w:bCs/>
+          <w:i/>
+          <w:iCs/>
+          <w:sz w:val="24"/>
+          <w:szCs w:val="24"/>
+        </w:rPr>
+        <w:t>u</w:t>
+      </w:r>
+      <w:r>
+        <w:rPr>
+          <w:rStyle w:val="Hyperlink"/>
+          <w:b/>
+          <w:bCs/>
+          <w:i/>
+          <w:iCs/>
+          <w:sz w:val="24"/>
+          <w:szCs w:val="24"/>
+        </w:rPr>
+        <w:t>i</w:t>
       </w:r>
     </w:p>
     <w:p>

</xml_diff>

<commit_message>
Adicionando documentação das páginas do colaborador
</commit_message>
<xml_diff>
--- a/AC.Documentação/BA/Documentação/Analise de negócio.docx
+++ b/AC.Documentação/BA/Documentação/Analise de negócio.docx
@@ -1386,7 +1386,42 @@
                 <w:sz w:val="20"/>
                 <w:szCs w:val="20"/>
               </w:rPr>
-              <w:t>O Sistema deverá permitir que o colaborador visualize o cardápio do mês corrente.</w:t>
+              <w:t>O Sistema deverá permitir que o colaborador visualize o</w:t>
+            </w:r>
+            <w:r>
+              <w:rPr>
+                <w:sz w:val="20"/>
+                <w:szCs w:val="20"/>
+              </w:rPr>
+              <w:t>s</w:t>
+            </w:r>
+            <w:r>
+              <w:rPr>
+                <w:sz w:val="20"/>
+                <w:szCs w:val="20"/>
+              </w:rPr>
+              <w:t xml:space="preserve"> cardápio</w:t>
+            </w:r>
+            <w:r>
+              <w:rPr>
+                <w:sz w:val="20"/>
+                <w:szCs w:val="20"/>
+              </w:rPr>
+              <w:t>s</w:t>
+            </w:r>
+            <w:r>
+              <w:rPr>
+                <w:sz w:val="20"/>
+                <w:szCs w:val="20"/>
+              </w:rPr>
+              <w:t xml:space="preserve"> </w:t>
+            </w:r>
+            <w:r>
+              <w:rPr>
+                <w:sz w:val="20"/>
+                <w:szCs w:val="20"/>
+              </w:rPr>
+              <w:t>existentes.</w:t>
             </w:r>
           </w:p>
         </w:tc>
@@ -1651,6 +1686,18 @@
           <w:szCs w:val="40"/>
         </w:rPr>
         <w:t>Dashboard</w:t>
+      </w:r>
+      <w:r>
+        <w:rPr>
+          <w:b/>
+          <w:bCs/>
+          <w:i/>
+          <w:iCs/>
+          <w:color w:val="4472C4" w:themeColor="accent1"/>
+          <w:sz w:val="40"/>
+          <w:szCs w:val="40"/>
+        </w:rPr>
+        <w:t xml:space="preserve"> (Administrador)</w:t>
       </w:r>
     </w:p>
     <w:p>
@@ -1814,7 +1861,31 @@
             <w:sz w:val="24"/>
             <w:szCs w:val="24"/>
           </w:rPr>
-          <w:t>Clique aqui</w:t>
+          <w:t xml:space="preserve">Clique </w:t>
+        </w:r>
+        <w:r>
+          <w:rPr>
+            <w:rStyle w:val="Hyperlink"/>
+            <w:b/>
+            <w:bCs/>
+            <w:i/>
+            <w:iCs/>
+            <w:sz w:val="24"/>
+            <w:szCs w:val="24"/>
+          </w:rPr>
+          <w:t>a</w:t>
+        </w:r>
+        <w:r>
+          <w:rPr>
+            <w:rStyle w:val="Hyperlink"/>
+            <w:b/>
+            <w:bCs/>
+            <w:i/>
+            <w:iCs/>
+            <w:sz w:val="24"/>
+            <w:szCs w:val="24"/>
+          </w:rPr>
+          <w:t>qui</w:t>
         </w:r>
       </w:hyperlink>
       <w:r>
@@ -1880,6 +1951,18 @@
           <w:szCs w:val="40"/>
         </w:rPr>
         <w:t xml:space="preserve"> Lanche</w:t>
+      </w:r>
+      <w:r>
+        <w:rPr>
+          <w:b/>
+          <w:bCs/>
+          <w:i/>
+          <w:iCs/>
+          <w:color w:val="4472C4" w:themeColor="accent1"/>
+          <w:sz w:val="40"/>
+          <w:szCs w:val="40"/>
+        </w:rPr>
+        <w:t xml:space="preserve"> (Administrador)</w:t>
       </w:r>
     </w:p>
     <w:p>
@@ -2063,17 +2146,6 @@
           <w:sz w:val="24"/>
           <w:szCs w:val="24"/>
         </w:rPr>
-      </w:r>
-      <w:r>
-        <w:rPr>
-          <w:b/>
-          <w:bCs/>
-          <w:i/>
-          <w:iCs/>
-          <w:color w:val="4472C4" w:themeColor="accent1"/>
-          <w:sz w:val="24"/>
-          <w:szCs w:val="24"/>
-        </w:rPr>
         <w:fldChar w:fldCharType="separate"/>
       </w:r>
       <w:r>
@@ -2086,31 +2158,7 @@
           <w:sz w:val="24"/>
           <w:szCs w:val="24"/>
         </w:rPr>
-        <w:t xml:space="preserve">Clique </w:t>
-      </w:r>
-      <w:r>
-        <w:rPr>
-          <w:rStyle w:val="Hyperlink"/>
-          <w:b/>
-          <w:bCs/>
-          <w:i/>
-          <w:iCs/>
-          <w:sz w:val="24"/>
-          <w:szCs w:val="24"/>
-        </w:rPr>
-        <w:t>a</w:t>
-      </w:r>
-      <w:r>
-        <w:rPr>
-          <w:rStyle w:val="Hyperlink"/>
-          <w:b/>
-          <w:bCs/>
-          <w:i/>
-          <w:iCs/>
-          <w:sz w:val="24"/>
-          <w:szCs w:val="24"/>
-        </w:rPr>
-        <w:t>qui</w:t>
+        <w:t>Clique aqui</w:t>
       </w:r>
     </w:p>
     <w:p>
@@ -2201,6 +2249,30 @@
           <w:szCs w:val="40"/>
         </w:rPr>
         <w:t>Cardápio</w:t>
+      </w:r>
+      <w:r>
+        <w:rPr>
+          <w:b/>
+          <w:bCs/>
+          <w:i/>
+          <w:iCs/>
+          <w:color w:val="4472C4" w:themeColor="accent1"/>
+          <w:sz w:val="40"/>
+          <w:szCs w:val="40"/>
+        </w:rPr>
+        <w:t xml:space="preserve"> </w:t>
+      </w:r>
+      <w:r>
+        <w:rPr>
+          <w:b/>
+          <w:bCs/>
+          <w:i/>
+          <w:iCs/>
+          <w:color w:val="4472C4" w:themeColor="accent1"/>
+          <w:sz w:val="40"/>
+          <w:szCs w:val="40"/>
+        </w:rPr>
+        <w:t>(Administrador)</w:t>
       </w:r>
     </w:p>
     <w:p>
@@ -2238,15 +2310,49 @@
           <w:szCs w:val="20"/>
         </w:rPr>
       </w:pPr>
+      <w:bookmarkStart w:id="1" w:name="_Hlk98403062"/>
       <w:r>
         <w:rPr>
           <w:color w:val="auto"/>
           <w:sz w:val="20"/>
           <w:szCs w:val="20"/>
         </w:rPr>
-        <w:t>Esta página permitirá ao administrador visualizar por página os cardápios cadastrados, visualizar cardápios utilizando os filtros por nome do cardápio e período de data, editar algum cardápio já existente, excluir algum cardápio já existente e criar um novo cardápio.</w:t>
-      </w:r>
-    </w:p>
+        <w:t xml:space="preserve">Esta página permitirá ao administrador visualizar por página os cardápios cadastrados, visualizar cardápios utilizando os filtros por </w:t>
+      </w:r>
+      <w:r>
+        <w:rPr>
+          <w:color w:val="auto"/>
+          <w:sz w:val="20"/>
+          <w:szCs w:val="20"/>
+        </w:rPr>
+        <w:t>mês</w:t>
+      </w:r>
+      <w:r>
+        <w:rPr>
+          <w:color w:val="auto"/>
+          <w:sz w:val="20"/>
+          <w:szCs w:val="20"/>
+        </w:rPr>
+        <w:t xml:space="preserve"> do cardápi</w:t>
+      </w:r>
+      <w:r>
+        <w:rPr>
+          <w:color w:val="auto"/>
+          <w:sz w:val="20"/>
+          <w:szCs w:val="20"/>
+        </w:rPr>
+        <w:t>o</w:t>
+      </w:r>
+      <w:r>
+        <w:rPr>
+          <w:color w:val="auto"/>
+          <w:sz w:val="20"/>
+          <w:szCs w:val="20"/>
+        </w:rPr>
+        <w:t>, editar algum cardápio já existente, excluir algum cardápio já existente e criar um novo cardápio.</w:t>
+      </w:r>
+    </w:p>
+    <w:bookmarkEnd w:id="1"/>
     <w:p>
       <w:pPr>
         <w:rPr>
@@ -2358,17 +2464,6 @@
           <w:sz w:val="24"/>
           <w:szCs w:val="24"/>
         </w:rPr>
-      </w:r>
-      <w:r>
-        <w:rPr>
-          <w:b/>
-          <w:bCs/>
-          <w:i/>
-          <w:iCs/>
-          <w:color w:val="4472C4" w:themeColor="accent1"/>
-          <w:sz w:val="24"/>
-          <w:szCs w:val="24"/>
-        </w:rPr>
         <w:fldChar w:fldCharType="separate"/>
       </w:r>
       <w:r>
@@ -2381,7 +2476,7 @@
           <w:sz w:val="24"/>
           <w:szCs w:val="24"/>
         </w:rPr>
-        <w:t xml:space="preserve"> Clique a</w:t>
+        <w:t xml:space="preserve"> Clique</w:t>
       </w:r>
       <w:r>
         <w:rPr>
@@ -2393,6 +2488,30 @@
           <w:sz w:val="24"/>
           <w:szCs w:val="24"/>
         </w:rPr>
+        <w:t xml:space="preserve"> </w:t>
+      </w:r>
+      <w:r>
+        <w:rPr>
+          <w:rStyle w:val="Hyperlink"/>
+          <w:b/>
+          <w:bCs/>
+          <w:i/>
+          <w:iCs/>
+          <w:sz w:val="24"/>
+          <w:szCs w:val="24"/>
+        </w:rPr>
+        <w:t>a</w:t>
+      </w:r>
+      <w:r>
+        <w:rPr>
+          <w:rStyle w:val="Hyperlink"/>
+          <w:b/>
+          <w:bCs/>
+          <w:i/>
+          <w:iCs/>
+          <w:sz w:val="24"/>
+          <w:szCs w:val="24"/>
+        </w:rPr>
         <w:t>q</w:t>
       </w:r>
       <w:r>
@@ -2405,22 +2524,21 @@
           <w:sz w:val="24"/>
           <w:szCs w:val="24"/>
         </w:rPr>
-        <w:t>u</w:t>
-      </w:r>
-      <w:r>
-        <w:rPr>
-          <w:rStyle w:val="Hyperlink"/>
-          <w:b/>
-          <w:bCs/>
-          <w:i/>
-          <w:iCs/>
-          <w:sz w:val="24"/>
-          <w:szCs w:val="24"/>
-        </w:rPr>
-        <w:t>i</w:t>
-      </w:r>
-    </w:p>
-    <w:p>
+        <w:t>ui</w:t>
+      </w:r>
+    </w:p>
+    <w:p>
+      <w:pPr>
+        <w:rPr>
+          <w:b/>
+          <w:bCs/>
+          <w:i/>
+          <w:iCs/>
+          <w:color w:val="4472C4" w:themeColor="accent1"/>
+          <w:sz w:val="24"/>
+          <w:szCs w:val="24"/>
+        </w:rPr>
+      </w:pPr>
       <w:r>
         <w:rPr>
           <w:b/>
@@ -2434,6 +2552,731 @@
         <w:fldChar w:fldCharType="end"/>
       </w:r>
     </w:p>
+    <w:p>
+      <w:pPr>
+        <w:rPr>
+          <w:b/>
+          <w:bCs/>
+          <w:i/>
+          <w:iCs/>
+          <w:color w:val="4472C4" w:themeColor="accent1"/>
+          <w:sz w:val="24"/>
+          <w:szCs w:val="24"/>
+        </w:rPr>
+      </w:pPr>
+    </w:p>
+    <w:p>
+      <w:pPr>
+        <w:rPr>
+          <w:b/>
+          <w:bCs/>
+          <w:i/>
+          <w:iCs/>
+          <w:color w:val="4472C4" w:themeColor="accent1"/>
+          <w:sz w:val="24"/>
+          <w:szCs w:val="24"/>
+        </w:rPr>
+      </w:pPr>
+    </w:p>
+    <w:p>
+      <w:pPr>
+        <w:rPr>
+          <w:b/>
+          <w:bCs/>
+          <w:i/>
+          <w:iCs/>
+          <w:color w:val="4472C4" w:themeColor="accent1"/>
+          <w:sz w:val="24"/>
+          <w:szCs w:val="24"/>
+        </w:rPr>
+      </w:pPr>
+    </w:p>
+    <w:p>
+      <w:pPr>
+        <w:jc w:val="center"/>
+        <w:rPr>
+          <w:b/>
+          <w:bCs/>
+          <w:i/>
+          <w:iCs/>
+          <w:color w:val="4472C4" w:themeColor="accent1"/>
+          <w:sz w:val="40"/>
+          <w:szCs w:val="40"/>
+        </w:rPr>
+      </w:pPr>
+      <w:r>
+        <w:rPr>
+          <w:b/>
+          <w:bCs/>
+          <w:i/>
+          <w:iCs/>
+          <w:color w:val="4472C4" w:themeColor="accent1"/>
+          <w:sz w:val="40"/>
+          <w:szCs w:val="40"/>
+        </w:rPr>
+        <w:lastRenderedPageBreak/>
+        <w:t>Página</w:t>
+      </w:r>
+      <w:r>
+        <w:rPr>
+          <w:b/>
+          <w:bCs/>
+          <w:i/>
+          <w:iCs/>
+          <w:color w:val="4472C4" w:themeColor="accent1"/>
+          <w:sz w:val="40"/>
+          <w:szCs w:val="40"/>
+        </w:rPr>
+        <w:t xml:space="preserve"> </w:t>
+      </w:r>
+      <w:r>
+        <w:rPr>
+          <w:b/>
+          <w:bCs/>
+          <w:i/>
+          <w:iCs/>
+          <w:color w:val="4472C4" w:themeColor="accent1"/>
+          <w:sz w:val="40"/>
+          <w:szCs w:val="40"/>
+        </w:rPr>
+        <w:t>Dashboard (</w:t>
+      </w:r>
+      <w:r>
+        <w:rPr>
+          <w:b/>
+          <w:bCs/>
+          <w:i/>
+          <w:iCs/>
+          <w:color w:val="4472C4" w:themeColor="accent1"/>
+          <w:sz w:val="40"/>
+          <w:szCs w:val="40"/>
+        </w:rPr>
+        <w:t>Colaborador</w:t>
+      </w:r>
+      <w:r>
+        <w:rPr>
+          <w:b/>
+          <w:bCs/>
+          <w:i/>
+          <w:iCs/>
+          <w:color w:val="4472C4" w:themeColor="accent1"/>
+          <w:sz w:val="40"/>
+          <w:szCs w:val="40"/>
+        </w:rPr>
+        <w:t>)</w:t>
+      </w:r>
+    </w:p>
+    <w:p>
+      <w:pPr>
+        <w:rPr>
+          <w:b/>
+          <w:bCs/>
+          <w:i/>
+          <w:iCs/>
+          <w:color w:val="4472C4" w:themeColor="accent1"/>
+          <w:sz w:val="24"/>
+          <w:szCs w:val="24"/>
+        </w:rPr>
+      </w:pPr>
+      <w:r>
+        <w:rPr>
+          <w:b/>
+          <w:bCs/>
+          <w:i/>
+          <w:iCs/>
+          <w:color w:val="4472C4" w:themeColor="accent1"/>
+          <w:sz w:val="24"/>
+          <w:szCs w:val="24"/>
+        </w:rPr>
+        <w:t>Introdução</w:t>
+      </w:r>
+    </w:p>
+    <w:p>
+      <w:pPr>
+        <w:ind w:firstLine="708"/>
+        <w:jc w:val="both"/>
+        <w:rPr>
+          <w:color w:val="auto"/>
+          <w:sz w:val="20"/>
+          <w:szCs w:val="20"/>
+        </w:rPr>
+      </w:pPr>
+      <w:r>
+        <w:rPr>
+          <w:color w:val="auto"/>
+          <w:sz w:val="20"/>
+          <w:szCs w:val="20"/>
+        </w:rPr>
+        <w:t xml:space="preserve">Esta página permitirá ao usuário </w:t>
+      </w:r>
+      <w:r>
+        <w:rPr>
+          <w:color w:val="auto"/>
+          <w:sz w:val="20"/>
+          <w:szCs w:val="20"/>
+        </w:rPr>
+        <w:t xml:space="preserve">visualizar </w:t>
+      </w:r>
+      <w:r>
+        <w:rPr>
+          <w:color w:val="auto"/>
+          <w:sz w:val="20"/>
+          <w:szCs w:val="20"/>
+        </w:rPr>
+        <w:t>o lanche do dia</w:t>
+      </w:r>
+      <w:r>
+        <w:rPr>
+          <w:color w:val="auto"/>
+          <w:sz w:val="20"/>
+          <w:szCs w:val="20"/>
+        </w:rPr>
+        <w:t>, marcar se irá lanchar no dia corrente</w:t>
+      </w:r>
+      <w:r>
+        <w:rPr>
+          <w:color w:val="auto"/>
+          <w:sz w:val="20"/>
+          <w:szCs w:val="20"/>
+        </w:rPr>
+        <w:t>,</w:t>
+      </w:r>
+      <w:r>
+        <w:rPr>
+          <w:color w:val="auto"/>
+          <w:sz w:val="20"/>
+          <w:szCs w:val="20"/>
+        </w:rPr>
+        <w:t xml:space="preserve"> </w:t>
+      </w:r>
+      <w:r>
+        <w:rPr>
+          <w:color w:val="auto"/>
+          <w:sz w:val="20"/>
+          <w:szCs w:val="20"/>
+        </w:rPr>
+        <w:t>acessar a página de cardápios e visualizar a hora corrente.</w:t>
+      </w:r>
+    </w:p>
+    <w:p>
+      <w:pPr>
+        <w:rPr>
+          <w:b/>
+          <w:bCs/>
+          <w:i/>
+          <w:iCs/>
+          <w:color w:val="4472C4" w:themeColor="accent1"/>
+          <w:sz w:val="24"/>
+          <w:szCs w:val="24"/>
+        </w:rPr>
+      </w:pPr>
+      <w:r>
+        <w:rPr>
+          <w:b/>
+          <w:bCs/>
+          <w:i/>
+          <w:iCs/>
+          <w:color w:val="4472C4" w:themeColor="accent1"/>
+          <w:sz w:val="24"/>
+          <w:szCs w:val="24"/>
+        </w:rPr>
+        <w:t>Protótipo de tela</w:t>
+      </w:r>
+    </w:p>
+    <w:p>
+      <w:pPr>
+        <w:rPr>
+          <w:color w:val="auto"/>
+          <w:sz w:val="20"/>
+          <w:szCs w:val="20"/>
+        </w:rPr>
+      </w:pPr>
+      <w:r>
+        <w:rPr>
+          <w:color w:val="auto"/>
+          <w:sz w:val="20"/>
+          <w:szCs w:val="20"/>
+        </w:rPr>
+        <w:t xml:space="preserve">Link: </w:t>
+      </w:r>
+      <w:hyperlink r:id="rId9" w:history="1">
+        <w:r>
+          <w:rPr>
+            <w:rStyle w:val="Hyperlink"/>
+            <w:sz w:val="20"/>
+            <w:szCs w:val="20"/>
+          </w:rPr>
+          <w:t>https://www.figma.com/proto/sIOjm3aGrKYtEi7BEvOidc/Untitled?node-id=226%3A2&amp;scaling=scale-down&amp;page-id=0%3A1&amp;starting-point-node-id=226%3A2</w:t>
+        </w:r>
+      </w:hyperlink>
+    </w:p>
+    <w:p>
+      <w:pPr>
+        <w:rPr>
+          <w:b/>
+          <w:bCs/>
+          <w:i/>
+          <w:iCs/>
+          <w:color w:val="4472C4" w:themeColor="accent1"/>
+          <w:sz w:val="40"/>
+          <w:szCs w:val="40"/>
+        </w:rPr>
+      </w:pPr>
+      <w:r>
+        <w:rPr>
+          <w:b/>
+          <w:bCs/>
+          <w:i/>
+          <w:iCs/>
+          <w:color w:val="4472C4" w:themeColor="accent1"/>
+          <w:sz w:val="24"/>
+          <w:szCs w:val="24"/>
+        </w:rPr>
+        <w:t>Documentação completa</w:t>
+      </w:r>
+      <w:r>
+        <w:rPr>
+          <w:b/>
+          <w:bCs/>
+          <w:i/>
+          <w:iCs/>
+          <w:color w:val="4472C4" w:themeColor="accent1"/>
+          <w:sz w:val="24"/>
+          <w:szCs w:val="24"/>
+        </w:rPr>
+        <w:t xml:space="preserve">: </w:t>
+      </w:r>
+      <w:hyperlink r:id="rId10" w:history="1">
+        <w:r>
+          <w:rPr>
+            <w:rStyle w:val="Hyperlink"/>
+            <w:b/>
+            <w:bCs/>
+            <w:i/>
+            <w:iCs/>
+            <w:sz w:val="24"/>
+            <w:szCs w:val="24"/>
+          </w:rPr>
+          <w:t>Clique</w:t>
+        </w:r>
+        <w:r>
+          <w:rPr>
+            <w:rStyle w:val="Hyperlink"/>
+            <w:b/>
+            <w:bCs/>
+            <w:i/>
+            <w:iCs/>
+            <w:sz w:val="24"/>
+            <w:szCs w:val="24"/>
+          </w:rPr>
+          <w:t xml:space="preserve"> </w:t>
+        </w:r>
+        <w:r>
+          <w:rPr>
+            <w:rStyle w:val="Hyperlink"/>
+            <w:b/>
+            <w:bCs/>
+            <w:i/>
+            <w:iCs/>
+            <w:sz w:val="24"/>
+            <w:szCs w:val="24"/>
+          </w:rPr>
+          <w:t>aq</w:t>
+        </w:r>
+        <w:r>
+          <w:rPr>
+            <w:rStyle w:val="Hyperlink"/>
+            <w:b/>
+            <w:bCs/>
+            <w:i/>
+            <w:iCs/>
+            <w:sz w:val="24"/>
+            <w:szCs w:val="24"/>
+          </w:rPr>
+          <w:t>u</w:t>
+        </w:r>
+        <w:r>
+          <w:rPr>
+            <w:rStyle w:val="Hyperlink"/>
+            <w:b/>
+            <w:bCs/>
+            <w:i/>
+            <w:iCs/>
+            <w:sz w:val="24"/>
+            <w:szCs w:val="24"/>
+          </w:rPr>
+          <w:t>i</w:t>
+        </w:r>
+      </w:hyperlink>
+      <w:r>
+        <w:rPr>
+          <w:b/>
+          <w:bCs/>
+          <w:i/>
+          <w:iCs/>
+          <w:color w:val="4472C4" w:themeColor="accent1"/>
+          <w:sz w:val="40"/>
+          <w:szCs w:val="40"/>
+        </w:rPr>
+        <w:t xml:space="preserve"> </w:t>
+      </w:r>
+    </w:p>
+    <w:p>
+      <w:pPr>
+        <w:rPr>
+          <w:b/>
+          <w:bCs/>
+          <w:i/>
+          <w:iCs/>
+          <w:color w:val="4472C4" w:themeColor="accent1"/>
+          <w:sz w:val="40"/>
+          <w:szCs w:val="40"/>
+        </w:rPr>
+      </w:pPr>
+    </w:p>
+    <w:p>
+      <w:pPr>
+        <w:jc w:val="center"/>
+        <w:rPr>
+          <w:b/>
+          <w:bCs/>
+          <w:i/>
+          <w:iCs/>
+          <w:color w:val="4472C4" w:themeColor="accent1"/>
+          <w:sz w:val="40"/>
+          <w:szCs w:val="40"/>
+          <w:u w:val="single"/>
+        </w:rPr>
+      </w:pPr>
+      <w:r>
+        <w:rPr>
+          <w:b/>
+          <w:bCs/>
+          <w:i/>
+          <w:iCs/>
+          <w:color w:val="4472C4" w:themeColor="accent1"/>
+          <w:sz w:val="40"/>
+          <w:szCs w:val="40"/>
+        </w:rPr>
+        <w:t>Página</w:t>
+      </w:r>
+      <w:r>
+        <w:rPr>
+          <w:b/>
+          <w:bCs/>
+          <w:i/>
+          <w:iCs/>
+          <w:color w:val="4472C4" w:themeColor="accent1"/>
+          <w:sz w:val="40"/>
+          <w:szCs w:val="40"/>
+        </w:rPr>
+        <w:t xml:space="preserve"> </w:t>
+      </w:r>
+      <w:r>
+        <w:rPr>
+          <w:b/>
+          <w:bCs/>
+          <w:i/>
+          <w:iCs/>
+          <w:color w:val="4472C4" w:themeColor="accent1"/>
+          <w:sz w:val="40"/>
+          <w:szCs w:val="40"/>
+        </w:rPr>
+        <w:t>Cardápio</w:t>
+      </w:r>
+      <w:r>
+        <w:rPr>
+          <w:b/>
+          <w:bCs/>
+          <w:i/>
+          <w:iCs/>
+          <w:color w:val="4472C4" w:themeColor="accent1"/>
+          <w:sz w:val="40"/>
+          <w:szCs w:val="40"/>
+        </w:rPr>
+        <w:t>s</w:t>
+      </w:r>
+      <w:r>
+        <w:rPr>
+          <w:b/>
+          <w:bCs/>
+          <w:i/>
+          <w:iCs/>
+          <w:color w:val="4472C4" w:themeColor="accent1"/>
+          <w:sz w:val="40"/>
+          <w:szCs w:val="40"/>
+        </w:rPr>
+        <w:t xml:space="preserve"> (</w:t>
+      </w:r>
+      <w:r>
+        <w:rPr>
+          <w:b/>
+          <w:bCs/>
+          <w:i/>
+          <w:iCs/>
+          <w:color w:val="4472C4" w:themeColor="accent1"/>
+          <w:sz w:val="40"/>
+          <w:szCs w:val="40"/>
+        </w:rPr>
+        <w:t>Colaborador</w:t>
+      </w:r>
+      <w:r>
+        <w:rPr>
+          <w:b/>
+          <w:bCs/>
+          <w:i/>
+          <w:iCs/>
+          <w:color w:val="4472C4" w:themeColor="accent1"/>
+          <w:sz w:val="40"/>
+          <w:szCs w:val="40"/>
+        </w:rPr>
+        <w:t>)</w:t>
+      </w:r>
+    </w:p>
+    <w:p>
+      <w:pPr>
+        <w:rPr>
+          <w:b/>
+          <w:bCs/>
+          <w:i/>
+          <w:iCs/>
+          <w:color w:val="4472C4" w:themeColor="accent1"/>
+          <w:sz w:val="24"/>
+          <w:szCs w:val="24"/>
+        </w:rPr>
+      </w:pPr>
+      <w:r>
+        <w:rPr>
+          <w:b/>
+          <w:bCs/>
+          <w:i/>
+          <w:iCs/>
+          <w:color w:val="4472C4" w:themeColor="accent1"/>
+          <w:sz w:val="24"/>
+          <w:szCs w:val="24"/>
+        </w:rPr>
+        <w:t>Introdução</w:t>
+      </w:r>
+    </w:p>
+    <w:p>
+      <w:pPr>
+        <w:ind w:firstLine="708"/>
+        <w:jc w:val="both"/>
+        <w:rPr>
+          <w:color w:val="auto"/>
+          <w:sz w:val="20"/>
+          <w:szCs w:val="20"/>
+        </w:rPr>
+      </w:pPr>
+      <w:bookmarkStart w:id="2" w:name="_Hlk98404134"/>
+      <w:r>
+        <w:rPr>
+          <w:color w:val="auto"/>
+          <w:sz w:val="20"/>
+          <w:szCs w:val="20"/>
+        </w:rPr>
+        <w:t xml:space="preserve">Esta página permitirá ao </w:t>
+      </w:r>
+      <w:r>
+        <w:rPr>
+          <w:color w:val="auto"/>
+          <w:sz w:val="20"/>
+          <w:szCs w:val="20"/>
+        </w:rPr>
+        <w:t>usuário</w:t>
+      </w:r>
+      <w:r>
+        <w:rPr>
+          <w:color w:val="auto"/>
+          <w:sz w:val="20"/>
+          <w:szCs w:val="20"/>
+        </w:rPr>
+        <w:t xml:space="preserve"> visualizar por página os cardápios cadastrados</w:t>
+      </w:r>
+      <w:r>
+        <w:rPr>
+          <w:color w:val="auto"/>
+          <w:sz w:val="20"/>
+          <w:szCs w:val="20"/>
+        </w:rPr>
+        <w:t xml:space="preserve"> e</w:t>
+      </w:r>
+      <w:r>
+        <w:rPr>
+          <w:color w:val="auto"/>
+          <w:sz w:val="20"/>
+          <w:szCs w:val="20"/>
+        </w:rPr>
+        <w:t xml:space="preserve"> visualizar cardápios utilizando o filtro por </w:t>
+      </w:r>
+      <w:r>
+        <w:rPr>
+          <w:color w:val="auto"/>
+          <w:sz w:val="20"/>
+          <w:szCs w:val="20"/>
+        </w:rPr>
+        <w:t>mês</w:t>
+      </w:r>
+      <w:r>
+        <w:rPr>
+          <w:color w:val="auto"/>
+          <w:sz w:val="20"/>
+          <w:szCs w:val="20"/>
+        </w:rPr>
+        <w:t xml:space="preserve"> do cardápio</w:t>
+      </w:r>
+      <w:r>
+        <w:rPr>
+          <w:color w:val="auto"/>
+          <w:sz w:val="20"/>
+          <w:szCs w:val="20"/>
+        </w:rPr>
+        <w:t>.</w:t>
+      </w:r>
+    </w:p>
+    <w:bookmarkEnd w:id="2"/>
+    <w:p>
+      <w:pPr>
+        <w:rPr>
+          <w:b/>
+          <w:bCs/>
+          <w:i/>
+          <w:iCs/>
+          <w:color w:val="4472C4" w:themeColor="accent1"/>
+          <w:sz w:val="24"/>
+          <w:szCs w:val="24"/>
+        </w:rPr>
+      </w:pPr>
+      <w:r>
+        <w:rPr>
+          <w:b/>
+          <w:bCs/>
+          <w:i/>
+          <w:iCs/>
+          <w:color w:val="4472C4" w:themeColor="accent1"/>
+          <w:sz w:val="24"/>
+          <w:szCs w:val="24"/>
+        </w:rPr>
+        <w:t>Protótipo de tela</w:t>
+      </w:r>
+    </w:p>
+    <w:p>
+      <w:r>
+        <w:rPr>
+          <w:color w:val="auto"/>
+          <w:sz w:val="20"/>
+          <w:szCs w:val="20"/>
+        </w:rPr>
+        <w:t xml:space="preserve">Link: </w:t>
+      </w:r>
+      <w:hyperlink r:id="rId11" w:history="1">
+        <w:r>
+          <w:rPr>
+            <w:rStyle w:val="Hyperlink"/>
+            <w:sz w:val="20"/>
+            <w:szCs w:val="20"/>
+          </w:rPr>
+          <w:t>https://www.figma.com/proto/sIOjm3aGrKYtEi7BEvOidc/Untitled?node-id=226%3A82&amp;scaling=scale-down&amp;page-id=0%3A1&amp;starting-point-node-id=226%3A2</w:t>
+        </w:r>
+      </w:hyperlink>
+    </w:p>
+    <w:p>
+      <w:pPr>
+        <w:rPr>
+          <w:color w:val="4472C4" w:themeColor="accent1"/>
+          <w:sz w:val="20"/>
+          <w:szCs w:val="20"/>
+        </w:rPr>
+      </w:pPr>
+      <w:r>
+        <w:rPr>
+          <w:b/>
+          <w:bCs/>
+          <w:i/>
+          <w:iCs/>
+          <w:color w:val="4472C4" w:themeColor="accent1"/>
+          <w:sz w:val="24"/>
+          <w:szCs w:val="24"/>
+        </w:rPr>
+        <w:t>Documentação completa</w:t>
+      </w:r>
+      <w:r>
+        <w:rPr>
+          <w:b/>
+          <w:bCs/>
+          <w:i/>
+          <w:iCs/>
+          <w:color w:val="4472C4" w:themeColor="accent1"/>
+          <w:sz w:val="24"/>
+          <w:szCs w:val="24"/>
+        </w:rPr>
+        <w:t>:</w:t>
+      </w:r>
+      <w:r>
+        <w:rPr>
+          <w:b/>
+          <w:bCs/>
+          <w:i/>
+          <w:iCs/>
+          <w:color w:val="4472C4" w:themeColor="accent1"/>
+          <w:sz w:val="24"/>
+          <w:szCs w:val="24"/>
+        </w:rPr>
+        <w:t xml:space="preserve"> </w:t>
+      </w:r>
+      <w:hyperlink r:id="rId12" w:history="1">
+        <w:r>
+          <w:rPr>
+            <w:rStyle w:val="Hyperlink"/>
+            <w:b/>
+            <w:bCs/>
+            <w:i/>
+            <w:iCs/>
+            <w:sz w:val="24"/>
+            <w:szCs w:val="24"/>
+          </w:rPr>
+          <w:t>Clique aq</w:t>
+        </w:r>
+        <w:r>
+          <w:rPr>
+            <w:rStyle w:val="Hyperlink"/>
+            <w:b/>
+            <w:bCs/>
+            <w:i/>
+            <w:iCs/>
+            <w:sz w:val="24"/>
+            <w:szCs w:val="24"/>
+          </w:rPr>
+          <w:t>u</w:t>
+        </w:r>
+        <w:r>
+          <w:rPr>
+            <w:rStyle w:val="Hyperlink"/>
+            <w:b/>
+            <w:bCs/>
+            <w:i/>
+            <w:iCs/>
+            <w:sz w:val="24"/>
+            <w:szCs w:val="24"/>
+          </w:rPr>
+          <w:t>i</w:t>
+        </w:r>
+      </w:hyperlink>
+    </w:p>
+    <w:p>
+      <w:pPr>
+        <w:rPr>
+          <w:b/>
+          <w:bCs/>
+          <w:i/>
+          <w:iCs/>
+          <w:color w:val="4472C4" w:themeColor="accent1"/>
+          <w:sz w:val="40"/>
+          <w:szCs w:val="40"/>
+        </w:rPr>
+      </w:pPr>
+    </w:p>
+    <w:p/>
     <w:sectPr>
       <w:pgSz w:w="11906" w:h="16838"/>
       <w:pgMar w:top="1417" w:right="1701" w:bottom="1417" w:left="1701" w:header="708" w:footer="708" w:gutter="0"/>

</xml_diff>